<commit_message>
Rewording for the situation where the unit is taught online
</commit_message>
<xml_diff>
--- a/Unit3/Unit3 11-13.docx
+++ b/Unit3/Unit3 11-13.docx
@@ -16,14 +16,12 @@
         </w:rPr>
         <w:t xml:space="preserve">Instructional Days: </w:t>
       </w:r>
-      <w:bookmarkStart w:id="0" w:name="_GoBack"/>
       <w:r>
         <w:rPr>
           <w:rFonts w:ascii="Arial" w:hAnsi="Arial" w:cs="Arial"/>
         </w:rPr>
         <w:t>11-13</w:t>
       </w:r>
-      <w:bookmarkEnd w:id="0"/>
     </w:p>
     <w:p>
       <w:pPr>
@@ -800,6 +798,26 @@
         </w:rPr>
         <w:t xml:space="preserve"> gallery walk, volunteers, etc.</w:t>
       </w:r>
+    </w:p>
+    <w:p>
+      <w:pPr>
+        <w:pStyle w:val="ListParagraph"/>
+        <w:numPr>
+          <w:ilvl w:val="2"/>
+          <w:numId w:val="4"/>
+        </w:numPr>
+        <w:rPr>
+          <w:rFonts w:ascii="Arial" w:hAnsi="Arial" w:cs="Arial"/>
+        </w:rPr>
+      </w:pPr>
+      <w:r>
+        <w:rPr>
+          <w:rFonts w:ascii="Arial" w:hAnsi="Arial" w:cs="Arial"/>
+        </w:rPr>
+        <w:t>If the unit is being taught online, have students post their work on the message board and comment on other student’s projects.</w:t>
+      </w:r>
+      <w:bookmarkStart w:id="0" w:name="_GoBack"/>
+      <w:bookmarkEnd w:id="0"/>
     </w:p>
     <w:p>
       <w:pPr>

</xml_diff>